<commit_message>
S-01001 - Testing Version One CommitStream fixture 6
</commit_message>
<xml_diff>
--- a/newDoc.docx
+++ b/newDoc.docx
@@ -7,7 +7,10 @@
         <w:t>&lt;Dsafrwetrwqetrwert</w:t>
       </w:r>
       <w:r>
-        <w:t>asdfasfasdf</w:t>
+        <w:t>asdfasfasd</w:t>
+      </w:r>
+      <w:r>
+        <w:t>rtyhertery</w:t>
       </w:r>
       <w:bookmarkStart w:id="0" w:name="_GoBack"/>
       <w:bookmarkEnd w:id="0"/>

</xml_diff>

<commit_message>
S-01003 - New commit
</commit_message>
<xml_diff>
--- a/newDoc.docx
+++ b/newDoc.docx
@@ -4,7 +4,11 @@
   <w:body>
     <w:p>
       <w:r>
-        <w:t>&lt;Dsafrwetrwqetrwert</w:t>
+        <w:t>&lt;</w:t>
+      </w:r>
+      <w:proofErr w:type="spellStart"/>
+      <w:r>
+        <w:t>Dsafrwetrwqetrwert</w:t>
       </w:r>
       <w:r>
         <w:t>asdfasfasd</w:t>
@@ -12,8 +16,12 @@
       <w:r>
         <w:t>rtyhertery</w:t>
       </w:r>
+      <w:r>
+        <w:t>fgsdfgsdfg</w:t>
+      </w:r>
       <w:bookmarkStart w:id="0" w:name="_GoBack"/>
       <w:bookmarkEnd w:id="0"/>
+      <w:proofErr w:type="spellEnd"/>
     </w:p>
     <w:sectPr>
       <w:pgSz w:w="12240" w:h="15840"/>

</xml_diff>

<commit_message>
S-01003 - Commit 3
</commit_message>
<xml_diff>
--- a/newDoc.docx
+++ b/newDoc.docx
@@ -4,11 +4,7 @@
   <w:body>
     <w:p>
       <w:r>
-        <w:t>&lt;</w:t>
-      </w:r>
-      <w:proofErr w:type="spellStart"/>
-      <w:r>
-        <w:t>Dsafrwetrwqetrwert</w:t>
+        <w:t>&lt;Dsafrwetrwqetrwert</w:t>
       </w:r>
       <w:r>
         <w:t>asdfasfasd</w:t>
@@ -22,9 +18,11 @@
       <w:r>
         <w:t>ndfghdfgh</w:t>
       </w:r>
+      <w:r>
+        <w:t>poìopìop</w:t>
+      </w:r>
       <w:bookmarkStart w:id="0" w:name="_GoBack"/>
       <w:bookmarkEnd w:id="0"/>
-      <w:proofErr w:type="spellEnd"/>
     </w:p>
     <w:sectPr>
       <w:pgSz w:w="12240" w:h="15840"/>

</xml_diff>